<commit_message>
realizo la carga de los ejercicios
se realiza la carga del trabajo practico de la segunda semana
</commit_message>
<xml_diff>
--- a/Ejercicios resueltos Segunda semana.docx
+++ b/Ejercicios resueltos Segunda semana.docx
@@ -1,8 +1,11 @@
 
 <file path=word/document.xml><?xml version="1.0" encoding="utf-8"?>
-<w:document xmlns:wpc="http://schemas.microsoft.com/office/word/2010/wordprocessingCanvas" xmlns:cx="http://schemas.microsoft.com/office/drawing/2014/chartex" xmlns:cx1="http://schemas.microsoft.com/office/drawing/2015/9/8/chartex" xmlns:cx2="http://schemas.microsoft.com/office/drawing/2015/10/21/chartex" xmlns:cx3="http://schemas.microsoft.com/office/drawing/2016/5/9/chartex" xmlns:cx4="http://schemas.microsoft.com/office/drawing/2016/5/10/chartex" xmlns:cx5="http://schemas.microsoft.com/office/drawing/2016/5/11/chartex" xmlns:cx6="http://schemas.microsoft.com/office/drawing/2016/5/12/chartex" xmlns:cx7="http://schemas.microsoft.com/office/drawing/2016/5/13/chartex" xmlns:cx8="http://schemas.microsoft.com/office/drawing/2016/5/14/chartex" xmlns:mc="http://schemas.openxmlformats.org/markup-compatibility/2006" xmlns:aink="http://schemas.microsoft.com/office/drawing/2016/ink" xmlns:am3d="http://schemas.microsoft.com/office/drawing/2017/model3d" xmlns:o="urn:schemas-microsoft-com:office:office" xmlns:oel="http://schemas.microsoft.com/office/2019/extlst" xmlns:r="http://schemas.openxmlformats.org/officeDocument/2006/relationships" xmlns:m="http://schemas.openxmlformats.org/officeDocument/2006/math" xmlns:v="urn:schemas-microsoft-com:vml" xmlns:wp14="http://schemas.microsoft.com/office/word/2010/wordprocessingDrawing" xmlns:wp="http://schemas.openxmlformats.org/drawingml/2006/wordprocessingDrawing" xmlns:w10="urn:schemas-microsoft-com:office:word" xmlns:w="http://schemas.openxmlformats.org/wordprocessingml/2006/main" xmlns:w14="http://schemas.microsoft.com/office/word/2010/wordml" xmlns:w15="http://schemas.microsoft.com/office/word/2012/wordml" xmlns:w16cex="http://schemas.microsoft.com/office/word/2018/wordml/cex" xmlns:w16cid="http://schemas.microsoft.com/office/word/2016/wordml/cid" xmlns:w16="http://schemas.microsoft.com/office/word/2018/wordml" xmlns:w16sdtdh="http://schemas.microsoft.com/office/word/2020/wordml/sdtdatahash" xmlns:w16se="http://schemas.microsoft.com/office/word/2015/wordml/symex" xmlns:wpg="http://schemas.microsoft.com/office/word/2010/wordprocessingGroup" xmlns:wpi="http://schemas.microsoft.com/office/word/2010/wordprocessingInk" xmlns:wne="http://schemas.microsoft.com/office/word/2006/wordml" xmlns:wps="http://schemas.microsoft.com/office/word/2010/wordprocessingShape" mc:Ignorable="w14 w15 w16se w16cid w16 w16cex w16sdtdh wp14">
+<w:document xmlns:wpc="http://schemas.microsoft.com/office/word/2010/wordprocessingCanvas" xmlns:mc="http://schemas.openxmlformats.org/markup-compatibility/2006" xmlns:o="urn:schemas-microsoft-com:office:office" xmlns:r="http://schemas.openxmlformats.org/officeDocument/2006/relationships" xmlns:m="http://schemas.openxmlformats.org/officeDocument/2006/math" xmlns:v="urn:schemas-microsoft-com:vml" xmlns:wp14="http://schemas.microsoft.com/office/word/2010/wordprocessingDrawing" xmlns:wp="http://schemas.openxmlformats.org/drawingml/2006/wordprocessingDrawing" xmlns:w10="urn:schemas-microsoft-com:office:word" xmlns:w="http://schemas.openxmlformats.org/wordprocessingml/2006/main" xmlns:w14="http://schemas.microsoft.com/office/word/2010/wordml" xmlns:w15="http://schemas.microsoft.com/office/word/2012/wordml" xmlns:wpg="http://schemas.microsoft.com/office/word/2010/wordprocessingGroup" xmlns:wpi="http://schemas.microsoft.com/office/word/2010/wordprocessingInk" xmlns:wne="http://schemas.microsoft.com/office/word/2006/wordml" xmlns:wps="http://schemas.microsoft.com/office/word/2010/wordprocessingShape" mc:Ignorable="w14 w15 wp14">
   <w:body>
-    <w:p/>
+    <w:p>
+      <w:bookmarkStart w:id="0" w:name="_GoBack"/>
+      <w:bookmarkEnd w:id="0"/>
+    </w:p>
     <w:p>
       <w:pPr>
         <w:jc w:val="center"/>
@@ -88,7 +91,27 @@
           <w:szCs w:val="32"/>
           <w:lang w:val="es-AR"/>
         </w:rPr>
-        <w:t xml:space="preserve">Cada practica se </w:t>
+        <w:t xml:space="preserve">Cada </w:t>
+      </w:r>
+      <w:proofErr w:type="gramStart"/>
+      <w:r>
+        <w:rPr>
+          <w:rFonts w:ascii="Arial" w:hAnsi="Arial" w:cs="Arial"/>
+          <w:sz w:val="32"/>
+          <w:szCs w:val="32"/>
+          <w:lang w:val="es-AR"/>
+        </w:rPr>
+        <w:t>practica</w:t>
+      </w:r>
+      <w:proofErr w:type="gramEnd"/>
+      <w:r>
+        <w:rPr>
+          <w:rFonts w:ascii="Arial" w:hAnsi="Arial" w:cs="Arial"/>
+          <w:sz w:val="32"/>
+          <w:szCs w:val="32"/>
+          <w:lang w:val="es-AR"/>
+        </w:rPr>
+        <w:t xml:space="preserve"> se </w:t>
       </w:r>
       <w:r>
         <w:rPr>
@@ -234,7 +257,27 @@
           <w:szCs w:val="28"/>
           <w:lang w:val="es-AR"/>
         </w:rPr>
-        <w:t xml:space="preserve">Régimen estático: Se refiere a las características del sensor cuando su señal de entrada no varia mas o lo realiza en forma lenta. </w:t>
+        <w:t xml:space="preserve">Régimen estático: Se refiere a las características del sensor cuando su señal de entrada no </w:t>
+      </w:r>
+      <w:proofErr w:type="gramStart"/>
+      <w:r>
+        <w:rPr>
+          <w:rFonts w:ascii="Arial" w:hAnsi="Arial" w:cs="Arial"/>
+          <w:sz w:val="28"/>
+          <w:szCs w:val="28"/>
+          <w:lang w:val="es-AR"/>
+        </w:rPr>
+        <w:t>varia</w:t>
+      </w:r>
+      <w:proofErr w:type="gramEnd"/>
+      <w:r>
+        <w:rPr>
+          <w:rFonts w:ascii="Arial" w:hAnsi="Arial" w:cs="Arial"/>
+          <w:sz w:val="28"/>
+          <w:szCs w:val="28"/>
+          <w:lang w:val="es-AR"/>
+        </w:rPr>
+        <w:t xml:space="preserve"> mas o lo realiza en forma lenta. </w:t>
       </w:r>
     </w:p>
     <w:p>
@@ -1021,7 +1064,27 @@
           <w:szCs w:val="28"/>
           <w:lang w:val="es-AR"/>
         </w:rPr>
-        <w:t xml:space="preserve">: Es el rango de la medición para la cual el sensor no varia su salida. </w:t>
+        <w:t xml:space="preserve">: Es el rango de la medición para la cual el sensor no </w:t>
+      </w:r>
+      <w:proofErr w:type="gramStart"/>
+      <w:r>
+        <w:rPr>
+          <w:rFonts w:ascii="Arial" w:hAnsi="Arial" w:cs="Arial"/>
+          <w:sz w:val="28"/>
+          <w:szCs w:val="28"/>
+          <w:lang w:val="es-AR"/>
+        </w:rPr>
+        <w:t>varia</w:t>
+      </w:r>
+      <w:proofErr w:type="gramEnd"/>
+      <w:r>
+        <w:rPr>
+          <w:rFonts w:ascii="Arial" w:hAnsi="Arial" w:cs="Arial"/>
+          <w:sz w:val="28"/>
+          <w:szCs w:val="28"/>
+          <w:lang w:val="es-AR"/>
+        </w:rPr>
+        <w:t xml:space="preserve"> su salida. </w:t>
       </w:r>
     </w:p>
     <w:p>
@@ -1185,7 +1248,7 @@
           <w:noProof/>
           <w:sz w:val="28"/>
           <w:szCs w:val="28"/>
-          <w:lang w:val="es-AR"/>
+          <w:lang w:val="es-AR" w:eastAsia="es-AR"/>
         </w:rPr>
         <w:drawing>
           <wp:inline distT="0" distB="0" distL="0" distR="0" wp14:anchorId="7727B033" wp14:editId="576B9EB4">
@@ -1339,6 +1402,7 @@
       <w:r>
         <w:rPr>
           <w:noProof/>
+          <w:lang w:val="es-AR" w:eastAsia="es-AR"/>
         </w:rPr>
         <w:drawing>
           <wp:inline distT="0" distB="0" distL="0" distR="0" wp14:anchorId="540E94B1" wp14:editId="67CF4203">
@@ -1477,8 +1541,19 @@
           <w:szCs w:val="28"/>
           <w:lang w:val="es-AR"/>
         </w:rPr>
-        <w:t>Que se puede decir de la incertidumbre de los sensores y las mediciones que realizamos. Es real lo que medimos?</w:t>
-      </w:r>
+        <w:t>Que se puede decir de la incertidumbre de los sensores y las mediciones que realizamos. Es real lo que medimos</w:t>
+      </w:r>
+      <w:proofErr w:type="gramStart"/>
+      <w:r>
+        <w:rPr>
+          <w:rFonts w:ascii="Arial" w:hAnsi="Arial" w:cs="Arial"/>
+          <w:sz w:val="28"/>
+          <w:szCs w:val="28"/>
+          <w:lang w:val="es-AR"/>
+        </w:rPr>
+        <w:t>?</w:t>
+      </w:r>
+      <w:proofErr w:type="gramEnd"/>
     </w:p>
     <w:p>
       <w:pPr>
@@ -1533,8 +1608,19 @@
           <w:szCs w:val="28"/>
           <w:lang w:val="es-AR"/>
         </w:rPr>
-        <w:t xml:space="preserve"> band?</w:t>
-      </w:r>
+        <w:t xml:space="preserve"> band</w:t>
+      </w:r>
+      <w:proofErr w:type="gramStart"/>
+      <w:r>
+        <w:rPr>
+          <w:rFonts w:ascii="Arial" w:hAnsi="Arial" w:cs="Arial"/>
+          <w:sz w:val="28"/>
+          <w:szCs w:val="28"/>
+          <w:lang w:val="es-AR"/>
+        </w:rPr>
+        <w:t>?</w:t>
+      </w:r>
+      <w:proofErr w:type="gramEnd"/>
     </w:p>
     <w:p>
       <w:pPr>
@@ -1551,6 +1637,7 @@
       <w:r>
         <w:rPr>
           <w:noProof/>
+          <w:lang w:val="es-AR" w:eastAsia="es-AR"/>
         </w:rPr>
         <w:drawing>
           <wp:inline distT="0" distB="0" distL="0" distR="0" wp14:anchorId="409C3978" wp14:editId="06AC1E8E">
@@ -1643,14 +1730,16 @@
         </w:numPr>
         <w:rPr>
           <w:rFonts w:ascii="Arial" w:hAnsi="Arial" w:cs="Arial"/>
-          <w:sz w:val="28"/>
-          <w:szCs w:val="28"/>
-          <w:lang w:val="es-AR"/>
-        </w:rPr>
-      </w:pPr>
-      <w:r>
-        <w:rPr>
-          <w:rFonts w:ascii="Arial" w:hAnsi="Arial" w:cs="Arial"/>
+          <w:b/>
+          <w:sz w:val="28"/>
+          <w:szCs w:val="28"/>
+          <w:lang w:val="es-AR"/>
+        </w:rPr>
+      </w:pPr>
+      <w:r>
+        <w:rPr>
+          <w:rFonts w:ascii="Arial" w:hAnsi="Arial" w:cs="Arial"/>
+          <w:b/>
           <w:sz w:val="28"/>
           <w:szCs w:val="28"/>
           <w:lang w:val="es-AR"/>
@@ -1658,6 +1747,204 @@
         <w:lastRenderedPageBreak/>
         <w:t xml:space="preserve">Cual es la importancia de la sensibilidad y resolución de un sensor. </w:t>
       </w:r>
+    </w:p>
+    <w:p>
+      <w:pPr>
+        <w:pStyle w:val="NormalWeb"/>
+        <w:shd w:val="clear" w:color="auto" w:fill="FFFFFF"/>
+        <w:spacing w:before="420" w:beforeAutospacing="0" w:after="420" w:afterAutospacing="0"/>
+        <w:ind w:left="426"/>
+        <w:rPr>
+          <w:rFonts w:ascii="Arial" w:eastAsiaTheme="minorHAnsi" w:hAnsi="Arial" w:cs="Arial"/>
+          <w:sz w:val="28"/>
+          <w:szCs w:val="28"/>
+          <w:lang w:eastAsia="en-US"/>
+        </w:rPr>
+      </w:pPr>
+      <w:r>
+        <w:rPr>
+          <w:rFonts w:ascii="Arial" w:eastAsiaTheme="minorHAnsi" w:hAnsi="Arial" w:cs="Arial"/>
+          <w:sz w:val="28"/>
+          <w:szCs w:val="28"/>
+          <w:lang w:eastAsia="en-US"/>
+        </w:rPr>
+        <w:t>La importancia de la sensibilidad, en su definición más primitiva, es el ajuste o las correcciones que se le realizan a un sensor o al instrumento amplificador, para asegurarnos de que está trabajando con la mayor exactitud posible y pueda desempeñarse en el uso que se le da con una sensibilidad muy superior a la que está configurada, sin ser cometida a factores que puedan arrogar errores. La mayoría de los</w:t>
+      </w:r>
+      <w:r>
+        <w:rPr>
+          <w:rFonts w:ascii="Arial" w:eastAsiaTheme="minorHAnsi" w:hAnsi="Arial" w:cs="Arial"/>
+          <w:sz w:val="28"/>
+          <w:szCs w:val="28"/>
+          <w:lang w:eastAsia="en-US"/>
+        </w:rPr>
+        <w:t xml:space="preserve"> sensores </w:t>
+      </w:r>
+      <w:r>
+        <w:rPr>
+          <w:rFonts w:ascii="Arial" w:eastAsiaTheme="minorHAnsi" w:hAnsi="Arial" w:cs="Arial"/>
+          <w:sz w:val="28"/>
+          <w:szCs w:val="28"/>
+          <w:lang w:eastAsia="en-US"/>
+        </w:rPr>
+        <w:t>están sujetos a errores de medición. Estas incertidumbres estructurales son la diferencia algebraica entre el valor que nos arroja el sensor comparada con el valor de la variable medida.</w:t>
+      </w:r>
+    </w:p>
+    <w:p>
+      <w:pPr>
+        <w:pStyle w:val="NormalWeb"/>
+        <w:shd w:val="clear" w:color="auto" w:fill="FFFFFF"/>
+        <w:spacing w:before="120" w:beforeAutospacing="0" w:after="120" w:afterAutospacing="0"/>
+        <w:ind w:left="426"/>
+        <w:rPr>
+          <w:rFonts w:ascii="Arial" w:eastAsiaTheme="minorHAnsi" w:hAnsi="Arial" w:cs="Arial"/>
+          <w:sz w:val="28"/>
+          <w:szCs w:val="28"/>
+          <w:lang w:eastAsia="en-US"/>
+        </w:rPr>
+      </w:pPr>
+      <w:r>
+        <w:rPr>
+          <w:rFonts w:ascii="Arial" w:eastAsiaTheme="minorHAnsi" w:hAnsi="Arial" w:cs="Arial"/>
+          <w:sz w:val="28"/>
+          <w:szCs w:val="28"/>
+          <w:lang w:eastAsia="en-US"/>
+        </w:rPr>
+        <w:t>En tanto la resolución de un sensor es el menor cambio en la magnitud de entrada que se aprecia en la magnitud de salida. Sin embargo, la precisión es el máximo error esperado en la medida.</w:t>
+      </w:r>
+    </w:p>
+    <w:p>
+      <w:pPr>
+        <w:pStyle w:val="NormalWeb"/>
+        <w:shd w:val="clear" w:color="auto" w:fill="FFFFFF"/>
+        <w:spacing w:before="120" w:beforeAutospacing="0" w:after="120" w:afterAutospacing="0"/>
+        <w:ind w:left="426"/>
+        <w:rPr>
+          <w:rFonts w:ascii="Arial" w:eastAsiaTheme="minorHAnsi" w:hAnsi="Arial" w:cs="Arial"/>
+          <w:sz w:val="28"/>
+          <w:szCs w:val="28"/>
+          <w:lang w:eastAsia="en-US"/>
+        </w:rPr>
+      </w:pPr>
+      <w:r>
+        <w:rPr>
+          <w:rFonts w:ascii="Arial" w:eastAsiaTheme="minorHAnsi" w:hAnsi="Arial" w:cs="Arial"/>
+          <w:sz w:val="28"/>
+          <w:szCs w:val="28"/>
+          <w:lang w:eastAsia="en-US"/>
+        </w:rPr>
+        <w:t>La resolución puede ser de menor valor que la precisión. Por ejemplo, si al medir una distancia la resolución es de 0,01 mm, pero la precisión es de 1 mm, entonces pueden apreciarse variaciones en la distancia medida de 0,01 mm, pero no puede asegurarse que haya un error de medición menor a 1 </w:t>
+      </w:r>
+      <w:proofErr w:type="spellStart"/>
+      <w:r>
+        <w:rPr>
+          <w:rFonts w:ascii="Arial" w:eastAsiaTheme="minorHAnsi" w:hAnsi="Arial" w:cs="Arial"/>
+          <w:sz w:val="28"/>
+          <w:szCs w:val="28"/>
+          <w:lang w:eastAsia="en-US"/>
+        </w:rPr>
+        <w:t>mm.</w:t>
+      </w:r>
+      <w:proofErr w:type="spellEnd"/>
+      <w:r>
+        <w:rPr>
+          <w:rFonts w:ascii="Arial" w:eastAsiaTheme="minorHAnsi" w:hAnsi="Arial" w:cs="Arial"/>
+          <w:sz w:val="28"/>
+          <w:szCs w:val="28"/>
+          <w:lang w:eastAsia="en-US"/>
+        </w:rPr>
+        <w:t xml:space="preserve"> En la mayoría de los casos este exceso de resolución conlleva a un exceso innecesario en el coste del sistema. No obstante, en estos sistemas, si el error en la medida sigue una </w:t>
+      </w:r>
+      <w:hyperlink r:id="rId10" w:tooltip="Distribución normal" w:history="1">
+        <w:r>
+          <w:rPr>
+            <w:rFonts w:eastAsiaTheme="minorHAnsi"/>
+            <w:sz w:val="28"/>
+            <w:szCs w:val="28"/>
+            <w:lang w:eastAsia="en-US"/>
+          </w:rPr>
+          <w:t>distribución normal</w:t>
+        </w:r>
+      </w:hyperlink>
+      <w:r>
+        <w:rPr>
+          <w:rFonts w:ascii="Arial" w:eastAsiaTheme="minorHAnsi" w:hAnsi="Arial" w:cs="Arial"/>
+          <w:sz w:val="28"/>
+          <w:szCs w:val="28"/>
+          <w:lang w:eastAsia="en-US"/>
+        </w:rPr>
+        <w:t> o similar, lo cual es frecuente en errores accidentales, es decir, no sistemáticos, la repetitividad podría ser de un valor inferior a la precisión.</w:t>
+      </w:r>
+    </w:p>
+    <w:p>
+      <w:pPr>
+        <w:pStyle w:val="NormalWeb"/>
+        <w:shd w:val="clear" w:color="auto" w:fill="FFFFFF"/>
+        <w:spacing w:before="120" w:beforeAutospacing="0" w:after="120" w:afterAutospacing="0"/>
+        <w:ind w:left="426"/>
+        <w:rPr>
+          <w:rFonts w:ascii="Arial" w:eastAsiaTheme="minorHAnsi" w:hAnsi="Arial" w:cs="Arial"/>
+          <w:sz w:val="28"/>
+          <w:szCs w:val="28"/>
+          <w:lang w:eastAsia="en-US"/>
+        </w:rPr>
+      </w:pPr>
+      <w:r>
+        <w:rPr>
+          <w:rFonts w:ascii="Arial" w:eastAsiaTheme="minorHAnsi" w:hAnsi="Arial" w:cs="Arial"/>
+          <w:sz w:val="28"/>
+          <w:szCs w:val="28"/>
+          <w:lang w:eastAsia="en-US"/>
+        </w:rPr>
+        <w:t>Sin embargo, la precisión no puede ser de un valor inferior a la resolución, pues no puede asegurarse que el error en la medida sea menor a la mínima variación en la magnitud de entrada que puede obse</w:t>
+      </w:r>
+      <w:r>
+        <w:rPr>
+          <w:rFonts w:ascii="Arial" w:eastAsiaTheme="minorHAnsi" w:hAnsi="Arial" w:cs="Arial"/>
+          <w:sz w:val="28"/>
+          <w:szCs w:val="28"/>
+          <w:lang w:eastAsia="en-US"/>
+        </w:rPr>
+        <w:t xml:space="preserve">rvarse en la magnitud de salida, es por eso que de la importancia de estos dos elementos de los sensores que nos permitirán </w:t>
+      </w:r>
+      <w:r>
+        <w:rPr>
+          <w:rFonts w:ascii="Arial" w:eastAsiaTheme="minorHAnsi" w:hAnsi="Arial" w:cs="Arial"/>
+          <w:sz w:val="28"/>
+          <w:szCs w:val="28"/>
+          <w:lang w:eastAsia="en-US"/>
+        </w:rPr>
+        <w:t xml:space="preserve">realizar una recopilación de información mucho </w:t>
+      </w:r>
+      <w:proofErr w:type="spellStart"/>
+      <w:r>
+        <w:rPr>
+          <w:rFonts w:ascii="Arial" w:eastAsiaTheme="minorHAnsi" w:hAnsi="Arial" w:cs="Arial"/>
+          <w:sz w:val="28"/>
+          <w:szCs w:val="28"/>
+          <w:lang w:eastAsia="en-US"/>
+        </w:rPr>
+        <w:t>mas</w:t>
+      </w:r>
+      <w:proofErr w:type="spellEnd"/>
+      <w:r>
+        <w:rPr>
+          <w:rFonts w:ascii="Arial" w:eastAsiaTheme="minorHAnsi" w:hAnsi="Arial" w:cs="Arial"/>
+          <w:sz w:val="28"/>
+          <w:szCs w:val="28"/>
+          <w:lang w:eastAsia="en-US"/>
+        </w:rPr>
+        <w:t xml:space="preserve"> eficiente.</w:t>
+      </w:r>
+    </w:p>
+    <w:p>
+      <w:pPr>
+        <w:rPr>
+          <w:rFonts w:ascii="Arial" w:hAnsi="Arial" w:cs="Arial"/>
+          <w:sz w:val="28"/>
+          <w:szCs w:val="28"/>
+          <w:lang w:val="es-AR"/>
+        </w:rPr>
+      </w:pPr>
     </w:p>
     <w:p>
       <w:pPr>
@@ -1668,14 +1955,16 @@
         </w:numPr>
         <w:rPr>
           <w:rFonts w:ascii="Arial" w:hAnsi="Arial" w:cs="Arial"/>
-          <w:sz w:val="28"/>
-          <w:szCs w:val="28"/>
-          <w:lang w:val="es-AR"/>
-        </w:rPr>
-      </w:pPr>
-      <w:r>
-        <w:rPr>
-          <w:rFonts w:ascii="Arial" w:hAnsi="Arial" w:cs="Arial"/>
+          <w:b/>
+          <w:sz w:val="28"/>
+          <w:szCs w:val="28"/>
+          <w:lang w:val="es-AR"/>
+        </w:rPr>
+      </w:pPr>
+      <w:r>
+        <w:rPr>
+          <w:rFonts w:ascii="Arial" w:hAnsi="Arial" w:cs="Arial"/>
+          <w:b/>
           <w:sz w:val="28"/>
           <w:szCs w:val="28"/>
           <w:lang w:val="es-AR"/>
@@ -1685,6 +1974,7 @@
       <w:r>
         <w:rPr>
           <w:rFonts w:ascii="Arial" w:hAnsi="Arial" w:cs="Arial"/>
+          <w:b/>
           <w:sz w:val="28"/>
           <w:szCs w:val="28"/>
           <w:lang w:val="es-AR"/>
@@ -1694,6 +1984,7 @@
       <w:r>
         <w:rPr>
           <w:rFonts w:ascii="Arial" w:hAnsi="Arial" w:cs="Arial"/>
+          <w:b/>
           <w:sz w:val="28"/>
           <w:szCs w:val="28"/>
           <w:lang w:val="es-AR"/>
@@ -1703,27 +1994,521 @@
     </w:p>
     <w:p>
       <w:pPr>
-        <w:pStyle w:val="Prrafodelista"/>
-        <w:numPr>
-          <w:ilvl w:val="0"/>
-          <w:numId w:val="5"/>
-        </w:numPr>
-        <w:rPr>
-          <w:rFonts w:ascii="Arial" w:hAnsi="Arial" w:cs="Arial"/>
-          <w:sz w:val="28"/>
-          <w:szCs w:val="28"/>
-          <w:lang w:val="es-AR"/>
-        </w:rPr>
-      </w:pPr>
-      <w:r>
-        <w:rPr>
-          <w:rFonts w:ascii="Arial" w:hAnsi="Arial" w:cs="Arial"/>
-          <w:sz w:val="28"/>
-          <w:szCs w:val="28"/>
-          <w:lang w:val="es-AR"/>
-        </w:rPr>
-        <w:t>Porque es conviene que un sensor tenga una respuesta lineal</w:t>
-      </w:r>
+        <w:rPr>
+          <w:rFonts w:ascii="Arial" w:hAnsi="Arial" w:cs="Arial"/>
+          <w:b/>
+          <w:sz w:val="24"/>
+          <w:szCs w:val="24"/>
+          <w:lang w:val="es-AR"/>
+        </w:rPr>
+      </w:pPr>
+      <w:r>
+        <w:rPr>
+          <w:rFonts w:ascii="Arial" w:hAnsi="Arial" w:cs="Arial"/>
+          <w:b/>
+          <w:sz w:val="24"/>
+          <w:szCs w:val="24"/>
+          <w:u w:val="single"/>
+          <w:lang w:val="es-AR"/>
+        </w:rPr>
+        <w:t>HISTÉRESIS</w:t>
+      </w:r>
+      <w:r>
+        <w:rPr>
+          <w:rFonts w:ascii="Arial" w:hAnsi="Arial" w:cs="Arial"/>
+          <w:sz w:val="28"/>
+          <w:szCs w:val="28"/>
+          <w:lang w:val="es-AR"/>
+        </w:rPr>
+        <w:t xml:space="preserve">: es la diferencia máxima que se observa en los valores indicados por el índice del instrumento para el mismo valor cualquiera del campo de medida cuando la variable recorre toda la escala en los dos sentidos: </w:t>
+      </w:r>
+      <w:r>
+        <w:rPr>
+          <w:rFonts w:ascii="Arial" w:hAnsi="Arial" w:cs="Arial"/>
+          <w:b/>
+          <w:sz w:val="24"/>
+          <w:szCs w:val="24"/>
+          <w:lang w:val="es-AR"/>
+        </w:rPr>
+        <w:t>ASCENDENTE Y DESCENDENTE.</w:t>
+      </w:r>
+    </w:p>
+    <w:p>
+      <w:pPr>
+        <w:rPr>
+          <w:rFonts w:ascii="Arial" w:hAnsi="Arial" w:cs="Arial"/>
+          <w:b/>
+          <w:sz w:val="24"/>
+          <w:szCs w:val="24"/>
+          <w:lang w:val="es-AR"/>
+        </w:rPr>
+      </w:pPr>
+    </w:p>
+    <w:p>
+      <w:pPr>
+        <w:rPr>
+          <w:rFonts w:ascii="Arial" w:hAnsi="Arial" w:cs="Arial"/>
+          <w:b/>
+          <w:sz w:val="24"/>
+          <w:szCs w:val="24"/>
+          <w:lang w:val="es-AR"/>
+        </w:rPr>
+      </w:pPr>
+    </w:p>
+    <w:p>
+      <w:pPr>
+        <w:rPr>
+          <w:rFonts w:ascii="Arial" w:hAnsi="Arial" w:cs="Arial"/>
+          <w:b/>
+          <w:sz w:val="24"/>
+          <w:szCs w:val="24"/>
+          <w:lang w:val="es-AR"/>
+        </w:rPr>
+      </w:pPr>
+    </w:p>
+    <w:p>
+      <w:pPr>
+        <w:rPr>
+          <w:rFonts w:ascii="Arial" w:hAnsi="Arial" w:cs="Arial"/>
+          <w:sz w:val="28"/>
+          <w:szCs w:val="28"/>
+          <w:lang w:val="es-AR"/>
+        </w:rPr>
+      </w:pPr>
+    </w:p>
+    <w:p>
+      <w:pPr>
+        <w:jc w:val="center"/>
+        <w:rPr>
+          <w:rFonts w:ascii="Arial" w:hAnsi="Arial" w:cs="Arial"/>
+          <w:b/>
+          <w:sz w:val="24"/>
+          <w:szCs w:val="24"/>
+          <w:lang w:val="es-AR"/>
+        </w:rPr>
+      </w:pPr>
+      <w:r>
+        <w:rPr>
+          <w:rFonts w:ascii="Arial" w:hAnsi="Arial" w:cs="Arial"/>
+          <w:b/>
+          <w:noProof/>
+          <w:sz w:val="24"/>
+          <w:szCs w:val="24"/>
+          <w:lang w:val="es-AR" w:eastAsia="es-AR"/>
+        </w:rPr>
+        <w:drawing>
+          <wp:inline distT="0" distB="0" distL="0" distR="0" wp14:anchorId="616C14E1" wp14:editId="74609781">
+            <wp:extent cx="4707939" cy="2009775"/>
+            <wp:effectExtent l="95250" t="95250" r="92710" b="85725"/>
+            <wp:docPr id="7" name="Imagen 7"/>
+            <wp:cNvGraphicFramePr>
+              <a:graphicFrameLocks xmlns:a="http://schemas.openxmlformats.org/drawingml/2006/main" noChangeAspect="1"/>
+            </wp:cNvGraphicFramePr>
+            <a:graphic xmlns:a="http://schemas.openxmlformats.org/drawingml/2006/main">
+              <a:graphicData uri="http://schemas.openxmlformats.org/drawingml/2006/picture">
+                <pic:pic xmlns:pic="http://schemas.openxmlformats.org/drawingml/2006/picture">
+                  <pic:nvPicPr>
+                    <pic:cNvPr id="0" name="Picture 1"/>
+                    <pic:cNvPicPr>
+                      <a:picLocks noChangeAspect="1" noChangeArrowheads="1"/>
+                    </pic:cNvPicPr>
+                  </pic:nvPicPr>
+                  <pic:blipFill>
+                    <a:blip r:embed="rId11">
+                      <a:extLst>
+                        <a:ext uri="{28A0092B-C50C-407E-A947-70E740481C1C}">
+                          <a14:useLocalDpi xmlns:a14="http://schemas.microsoft.com/office/drawing/2010/main" val="0"/>
+                        </a:ext>
+                      </a:extLst>
+                    </a:blip>
+                    <a:srcRect/>
+                    <a:stretch>
+                      <a:fillRect/>
+                    </a:stretch>
+                  </pic:blipFill>
+                  <pic:spPr bwMode="auto">
+                    <a:xfrm>
+                      <a:off x="0" y="0"/>
+                      <a:ext cx="4716671" cy="2013503"/>
+                    </a:xfrm>
+                    <a:prstGeom prst="rect">
+                      <a:avLst/>
+                    </a:prstGeom>
+                    <a:ln w="88900" cap="sq" cmpd="thickThin">
+                      <a:solidFill>
+                        <a:srgbClr val="000000"/>
+                      </a:solidFill>
+                      <a:prstDash val="solid"/>
+                      <a:miter lim="800000"/>
+                    </a:ln>
+                    <a:effectLst>
+                      <a:innerShdw blurRad="76200">
+                        <a:srgbClr val="000000"/>
+                      </a:innerShdw>
+                    </a:effectLst>
+                  </pic:spPr>
+                </pic:pic>
+              </a:graphicData>
+            </a:graphic>
+          </wp:inline>
+        </w:drawing>
+      </w:r>
+    </w:p>
+    <w:p>
+      <w:pPr>
+        <w:jc w:val="center"/>
+        <w:rPr>
+          <w:rFonts w:ascii="Arial" w:hAnsi="Arial" w:cs="Arial"/>
+          <w:b/>
+          <w:sz w:val="24"/>
+          <w:szCs w:val="24"/>
+          <w:lang w:val="es-AR"/>
+        </w:rPr>
+      </w:pPr>
+    </w:p>
+    <w:p>
+      <w:pPr>
+        <w:rPr>
+          <w:rFonts w:ascii="Arial" w:hAnsi="Arial" w:cs="Arial"/>
+          <w:sz w:val="28"/>
+          <w:szCs w:val="28"/>
+          <w:lang w:val="es-AR"/>
+        </w:rPr>
+      </w:pPr>
+      <w:r>
+        <w:rPr>
+          <w:rFonts w:ascii="Arial" w:hAnsi="Arial" w:cs="Arial"/>
+          <w:b/>
+          <w:sz w:val="24"/>
+          <w:szCs w:val="24"/>
+          <w:u w:val="single"/>
+          <w:lang w:val="es-AR"/>
+        </w:rPr>
+        <w:t>ZONA MUERTA</w:t>
+      </w:r>
+      <w:r>
+        <w:rPr>
+          <w:rFonts w:ascii="Arial" w:hAnsi="Arial" w:cs="Arial"/>
+          <w:sz w:val="28"/>
+          <w:szCs w:val="28"/>
+          <w:lang w:val="es-AR"/>
+        </w:rPr>
+        <w:t>: es el campo de valores de la variable que no hace variar la indicación o la señal de salida del instrumento. Es dec</w:t>
+      </w:r>
+      <w:r>
+        <w:rPr>
+          <w:rFonts w:ascii="Arial" w:hAnsi="Arial" w:cs="Arial"/>
+          <w:sz w:val="28"/>
+          <w:szCs w:val="28"/>
+          <w:lang w:val="es-AR"/>
+        </w:rPr>
+        <w:t>ir que no produce su respuesta y está dado como un porcentaje del alcance del instrumento, se tiene que tener en cuenta que es un componente de la histéresis.</w:t>
+      </w:r>
+    </w:p>
+    <w:p>
+      <w:pPr>
+        <w:ind w:left="720"/>
+        <w:rPr>
+          <w:rFonts w:ascii="Arial" w:hAnsi="Arial" w:cs="Arial"/>
+          <w:b/>
+          <w:sz w:val="28"/>
+          <w:szCs w:val="28"/>
+          <w:lang w:val="es-AR"/>
+        </w:rPr>
+      </w:pPr>
+    </w:p>
+    <w:p>
+      <w:pPr>
+        <w:rPr>
+          <w:rFonts w:ascii="Arial" w:hAnsi="Arial" w:cs="Arial"/>
+          <w:sz w:val="28"/>
+          <w:szCs w:val="28"/>
+          <w:lang w:val="es-AR"/>
+        </w:rPr>
+      </w:pPr>
+      <w:r>
+        <w:rPr>
+          <w:rFonts w:ascii="Arial" w:hAnsi="Arial" w:cs="Arial"/>
+          <w:sz w:val="28"/>
+          <w:szCs w:val="28"/>
+          <w:lang w:val="es-AR"/>
+        </w:rPr>
+        <w:t>k) _</w:t>
+      </w:r>
+      <w:r>
+        <w:rPr>
+          <w:rFonts w:ascii="Arial" w:hAnsi="Arial" w:cs="Arial"/>
+          <w:sz w:val="28"/>
+          <w:szCs w:val="28"/>
+          <w:lang w:val="es-AR"/>
+        </w:rPr>
+        <w:t xml:space="preserve">Porque es </w:t>
+      </w:r>
+      <w:r>
+        <w:rPr>
+          <w:rFonts w:ascii="Arial" w:hAnsi="Arial" w:cs="Arial"/>
+          <w:sz w:val="28"/>
+          <w:szCs w:val="28"/>
+          <w:lang w:val="es-AR"/>
+        </w:rPr>
+        <w:t>convien</w:t>
+      </w:r>
+      <w:r>
+        <w:rPr>
+          <w:rFonts w:ascii="Arial" w:hAnsi="Arial" w:cs="Arial"/>
+          <w:sz w:val="28"/>
+          <w:szCs w:val="28"/>
+          <w:lang w:val="es-AR"/>
+        </w:rPr>
+        <w:t>e</w:t>
+      </w:r>
+      <w:r>
+        <w:rPr>
+          <w:rFonts w:ascii="Arial" w:hAnsi="Arial" w:cs="Arial"/>
+          <w:sz w:val="28"/>
+          <w:szCs w:val="28"/>
+          <w:lang w:val="es-AR"/>
+        </w:rPr>
+        <w:t xml:space="preserve"> que un sensor tenga una respuesta lineal</w:t>
+      </w:r>
+    </w:p>
+    <w:p>
+      <w:pPr>
+        <w:spacing w:before="100" w:after="100" w:line="240" w:lineRule="auto"/>
+        <w:jc w:val="both"/>
+        <w:rPr>
+          <w:rFonts w:ascii="Arial" w:hAnsi="Arial" w:cs="Arial"/>
+          <w:sz w:val="28"/>
+          <w:szCs w:val="28"/>
+          <w:lang w:val="es-AR"/>
+        </w:rPr>
+      </w:pPr>
+      <w:r>
+        <w:rPr>
+          <w:rFonts w:ascii="Arial" w:hAnsi="Arial" w:cs="Arial"/>
+          <w:sz w:val="28"/>
+          <w:szCs w:val="28"/>
+          <w:lang w:val="es-AR"/>
+        </w:rPr>
+        <w:t>Para la linealización general de sensores ay un método que nos permite llevarlo a cabo llamado mínimos cuadrados, el cual tiene como finalidad seguir una línea recta ideal para la salida entregada por los sensores.</w:t>
+      </w:r>
+    </w:p>
+    <w:p>
+      <w:pPr>
+        <w:spacing w:before="100" w:after="100" w:line="240" w:lineRule="auto"/>
+        <w:jc w:val="center"/>
+        <w:rPr>
+          <w:rFonts w:ascii="Arial" w:hAnsi="Arial" w:cs="Arial"/>
+          <w:sz w:val="28"/>
+          <w:szCs w:val="28"/>
+          <w:lang w:val="es-AR"/>
+        </w:rPr>
+      </w:pPr>
+      <w:r>
+        <w:rPr>
+          <w:rFonts w:ascii="Arial" w:hAnsi="Arial" w:cs="Arial"/>
+          <w:noProof/>
+          <w:sz w:val="28"/>
+          <w:szCs w:val="28"/>
+          <w:lang w:val="es-AR" w:eastAsia="es-AR"/>
+        </w:rPr>
+        <w:drawing>
+          <wp:inline distT="0" distB="0" distL="0" distR="0" wp14:anchorId="7CE9AFEF" wp14:editId="3515BC72">
+            <wp:extent cx="4381500" cy="2419350"/>
+            <wp:effectExtent l="0" t="0" r="0" b="0"/>
+            <wp:docPr id="8" name="Imagen 8" descr="https://lh6.googleusercontent.com/BLt8rEbDGLEenXqEJDWicxgK1XcYgEIUPI1Qx3UV9hY-ZY6KX_4rDtZTL-1-hl5Fce8JgxSww665Ppubkni2IdEQV6ZT5LvA56b3jineAXe3teRG_5SEkRFY8glfSmY5u-VXBYjdBSsul6MfbkCGgqqUzaBIlM649ctT2fk0"/>
+            <wp:cNvGraphicFramePr>
+              <a:graphicFrameLocks xmlns:a="http://schemas.openxmlformats.org/drawingml/2006/main" noChangeAspect="1"/>
+            </wp:cNvGraphicFramePr>
+            <a:graphic xmlns:a="http://schemas.openxmlformats.org/drawingml/2006/main">
+              <a:graphicData uri="http://schemas.openxmlformats.org/drawingml/2006/picture">
+                <pic:pic xmlns:pic="http://schemas.openxmlformats.org/drawingml/2006/picture">
+                  <pic:nvPicPr>
+                    <pic:cNvPr id="0" name="Picture 2" descr="https://lh6.googleusercontent.com/BLt8rEbDGLEenXqEJDWicxgK1XcYgEIUPI1Qx3UV9hY-ZY6KX_4rDtZTL-1-hl5Fce8JgxSww665Ppubkni2IdEQV6ZT5LvA56b3jineAXe3teRG_5SEkRFY8glfSmY5u-VXBYjdBSsul6MfbkCGgqqUzaBIlM649ctT2fk0"/>
+                    <pic:cNvPicPr>
+                      <a:picLocks noChangeAspect="1" noChangeArrowheads="1"/>
+                    </pic:cNvPicPr>
+                  </pic:nvPicPr>
+                  <pic:blipFill>
+                    <a:blip r:embed="rId12">
+                      <a:extLst>
+                        <a:ext uri="{28A0092B-C50C-407E-A947-70E740481C1C}">
+                          <a14:useLocalDpi xmlns:a14="http://schemas.microsoft.com/office/drawing/2010/main" val="0"/>
+                        </a:ext>
+                      </a:extLst>
+                    </a:blip>
+                    <a:srcRect/>
+                    <a:stretch>
+                      <a:fillRect/>
+                    </a:stretch>
+                  </pic:blipFill>
+                  <pic:spPr bwMode="auto">
+                    <a:xfrm>
+                      <a:off x="0" y="0"/>
+                      <a:ext cx="4381500" cy="2419350"/>
+                    </a:xfrm>
+                    <a:prstGeom prst="rect">
+                      <a:avLst/>
+                    </a:prstGeom>
+                    <a:noFill/>
+                    <a:ln>
+                      <a:noFill/>
+                    </a:ln>
+                  </pic:spPr>
+                </pic:pic>
+              </a:graphicData>
+            </a:graphic>
+          </wp:inline>
+        </w:drawing>
+      </w:r>
+    </w:p>
+    <w:p>
+      <w:pPr>
+        <w:spacing w:after="240" w:line="240" w:lineRule="auto"/>
+        <w:rPr>
+          <w:rFonts w:ascii="Arial" w:hAnsi="Arial" w:cs="Arial"/>
+          <w:sz w:val="28"/>
+          <w:szCs w:val="28"/>
+          <w:lang w:val="es-AR"/>
+        </w:rPr>
+      </w:pPr>
+      <w:r>
+        <w:rPr>
+          <w:rFonts w:ascii="Arial" w:hAnsi="Arial" w:cs="Arial"/>
+          <w:sz w:val="28"/>
+          <w:szCs w:val="28"/>
+          <w:lang w:val="es-AR"/>
+        </w:rPr>
+        <w:br/>
+      </w:r>
+    </w:p>
+    <w:p>
+      <w:pPr>
+        <w:spacing w:before="100" w:after="100" w:line="240" w:lineRule="auto"/>
+        <w:jc w:val="both"/>
+        <w:rPr>
+          <w:rFonts w:ascii="Arial" w:hAnsi="Arial" w:cs="Arial"/>
+          <w:sz w:val="28"/>
+          <w:szCs w:val="28"/>
+          <w:lang w:val="es-AR"/>
+        </w:rPr>
+      </w:pPr>
+      <w:r>
+        <w:rPr>
+          <w:rFonts w:ascii="Arial" w:hAnsi="Arial" w:cs="Arial"/>
+          <w:sz w:val="28"/>
+          <w:szCs w:val="28"/>
+          <w:lang w:val="es-AR"/>
+        </w:rPr>
+        <w:lastRenderedPageBreak/>
+        <w:t>Para lograr un resultado satisfactorio es necesario seguir los pasos siguientes:</w:t>
+      </w:r>
+    </w:p>
+    <w:p>
+      <w:pPr>
+        <w:spacing w:before="100" w:after="100" w:line="240" w:lineRule="auto"/>
+        <w:jc w:val="both"/>
+        <w:rPr>
+          <w:rFonts w:ascii="Arial" w:hAnsi="Arial" w:cs="Arial"/>
+          <w:sz w:val="28"/>
+          <w:szCs w:val="28"/>
+          <w:lang w:val="es-AR"/>
+        </w:rPr>
+      </w:pPr>
+    </w:p>
+    <w:p>
+      <w:pPr>
+        <w:spacing w:before="100" w:after="100" w:line="240" w:lineRule="auto"/>
+        <w:jc w:val="both"/>
+        <w:rPr>
+          <w:rFonts w:ascii="Arial" w:hAnsi="Arial" w:cs="Arial"/>
+          <w:sz w:val="28"/>
+          <w:szCs w:val="28"/>
+          <w:lang w:val="es-AR"/>
+        </w:rPr>
+      </w:pPr>
+      <w:r>
+        <w:rPr>
+          <w:rFonts w:ascii="Arial" w:hAnsi="Arial" w:cs="Arial"/>
+          <w:sz w:val="28"/>
+          <w:szCs w:val="28"/>
+          <w:lang w:val="es-AR"/>
+        </w:rPr>
+        <w:t>1.- Obtener una tabla de valores de entrada y salida del sensor.</w:t>
+      </w:r>
+    </w:p>
+    <w:p>
+      <w:pPr>
+        <w:spacing w:before="100" w:after="100" w:line="240" w:lineRule="auto"/>
+        <w:jc w:val="both"/>
+        <w:rPr>
+          <w:rFonts w:ascii="Arial" w:hAnsi="Arial" w:cs="Arial"/>
+          <w:sz w:val="28"/>
+          <w:szCs w:val="28"/>
+          <w:lang w:val="es-AR"/>
+        </w:rPr>
+      </w:pPr>
+      <w:r>
+        <w:rPr>
+          <w:rFonts w:ascii="Arial" w:hAnsi="Arial" w:cs="Arial"/>
+          <w:sz w:val="28"/>
+          <w:szCs w:val="28"/>
+          <w:lang w:val="es-AR"/>
+        </w:rPr>
+        <w:t>2.-  Obtener la resolución del convertidor</w:t>
+      </w:r>
+    </w:p>
+    <w:p>
+      <w:pPr>
+        <w:spacing w:before="100" w:after="100" w:line="240" w:lineRule="auto"/>
+        <w:jc w:val="both"/>
+        <w:rPr>
+          <w:rFonts w:ascii="Arial" w:hAnsi="Arial" w:cs="Arial"/>
+          <w:sz w:val="28"/>
+          <w:szCs w:val="28"/>
+          <w:lang w:val="es-AR"/>
+        </w:rPr>
+      </w:pPr>
+      <w:r>
+        <w:rPr>
+          <w:rFonts w:ascii="Arial" w:hAnsi="Arial" w:cs="Arial"/>
+          <w:sz w:val="28"/>
+          <w:szCs w:val="28"/>
+          <w:lang w:val="es-AR"/>
+        </w:rPr>
+        <w:t>3.- Anexar una nueva tabla donde podamos ver el valor esperado de conversión.</w:t>
+      </w:r>
+    </w:p>
+    <w:p>
+      <w:pPr>
+        <w:spacing w:before="100" w:after="100" w:line="240" w:lineRule="auto"/>
+        <w:jc w:val="both"/>
+        <w:rPr>
+          <w:rFonts w:ascii="Arial" w:hAnsi="Arial" w:cs="Arial"/>
+          <w:sz w:val="28"/>
+          <w:szCs w:val="28"/>
+          <w:lang w:val="es-AR"/>
+        </w:rPr>
+      </w:pPr>
+      <w:r>
+        <w:rPr>
+          <w:rFonts w:ascii="Arial" w:hAnsi="Arial" w:cs="Arial"/>
+          <w:sz w:val="28"/>
+          <w:szCs w:val="28"/>
+          <w:lang w:val="es-AR"/>
+        </w:rPr>
+        <w:t>4.- Es momento de aplicar el método de mínimos cuadrados que nos generara la ecuación de una recta.</w:t>
+      </w:r>
+    </w:p>
+    <w:p>
+      <w:pPr>
+        <w:rPr>
+          <w:rFonts w:ascii="Arial" w:hAnsi="Arial" w:cs="Arial"/>
+          <w:sz w:val="28"/>
+          <w:szCs w:val="28"/>
+          <w:lang w:val="es-AR"/>
+        </w:rPr>
+      </w:pPr>
     </w:p>
     <w:p>
       <w:pPr>
@@ -1810,6 +2595,7 @@
           <w:lang w:val="es-AR"/>
         </w:rPr>
       </w:pPr>
+      <w:proofErr w:type="gramStart"/>
       <w:r>
         <w:rPr>
           <w:rFonts w:ascii="Arial" w:hAnsi="Arial" w:cs="Arial"/>
@@ -1820,6 +2606,7 @@
         <w:t>E(</w:t>
       </w:r>
       <w:proofErr w:type="spellStart"/>
+      <w:proofErr w:type="gramEnd"/>
       <w:r>
         <w:rPr>
           <w:rFonts w:ascii="Arial" w:hAnsi="Arial" w:cs="Arial"/>
@@ -1892,14 +2679,25 @@
           <w:lang w:val="es-AR"/>
         </w:rPr>
       </w:pPr>
-      <w:r>
-        <w:rPr>
-          <w:rFonts w:ascii="Arial" w:hAnsi="Arial" w:cs="Arial"/>
-          <w:sz w:val="28"/>
-          <w:szCs w:val="28"/>
-          <w:lang w:val="es-AR"/>
-        </w:rPr>
-        <w:t xml:space="preserve">E(alcance)=+-(0,75 * 230)/100 = </w:t>
+      <w:proofErr w:type="gramStart"/>
+      <w:r>
+        <w:rPr>
+          <w:rFonts w:ascii="Arial" w:hAnsi="Arial" w:cs="Arial"/>
+          <w:sz w:val="28"/>
+          <w:szCs w:val="28"/>
+          <w:lang w:val="es-AR"/>
+        </w:rPr>
+        <w:t>E(</w:t>
+      </w:r>
+      <w:proofErr w:type="gramEnd"/>
+      <w:r>
+        <w:rPr>
+          <w:rFonts w:ascii="Arial" w:hAnsi="Arial" w:cs="Arial"/>
+          <w:sz w:val="28"/>
+          <w:szCs w:val="28"/>
+          <w:lang w:val="es-AR"/>
+        </w:rPr>
+        <w:t xml:space="preserve">alcance)=+-(0,75 * 230)/100 = </w:t>
       </w:r>
       <w:r>
         <w:rPr>
@@ -1963,14 +2761,25 @@
           <w:lang w:val="es-AR"/>
         </w:rPr>
       </w:pPr>
-      <w:r>
-        <w:rPr>
-          <w:rFonts w:ascii="Arial" w:hAnsi="Arial" w:cs="Arial"/>
-          <w:sz w:val="28"/>
-          <w:szCs w:val="28"/>
-          <w:lang w:val="es-AR"/>
-        </w:rPr>
-        <w:t>E(lectura)= +- (0,8 * 55) / 100 = +- 0,44 °C</w:t>
+      <w:proofErr w:type="gramStart"/>
+      <w:r>
+        <w:rPr>
+          <w:rFonts w:ascii="Arial" w:hAnsi="Arial" w:cs="Arial"/>
+          <w:sz w:val="28"/>
+          <w:szCs w:val="28"/>
+          <w:lang w:val="es-AR"/>
+        </w:rPr>
+        <w:t>E(</w:t>
+      </w:r>
+      <w:proofErr w:type="gramEnd"/>
+      <w:r>
+        <w:rPr>
+          <w:rFonts w:ascii="Arial" w:hAnsi="Arial" w:cs="Arial"/>
+          <w:sz w:val="28"/>
+          <w:szCs w:val="28"/>
+          <w:lang w:val="es-AR"/>
+        </w:rPr>
+        <w:t>lectura)= +- (0,8 * 55) / 100 = +- 0,44 °C</w:t>
       </w:r>
     </w:p>
     <w:p>
@@ -2039,8 +2848,9 @@
           <w:color w:val="ED7D31" w:themeColor="accent2"/>
           <w:sz w:val="36"/>
           <w:szCs w:val="36"/>
-          <w:lang w:val="es-AR"/>
-        </w:rPr>
+          <w:lang w:val="es-AR" w:eastAsia="es-AR"/>
+        </w:rPr>
+        <w:lastRenderedPageBreak/>
         <w:drawing>
           <wp:inline distT="0" distB="0" distL="0" distR="0" wp14:anchorId="261B5E03" wp14:editId="0F75A6C2">
             <wp:extent cx="6850380" cy="3848100"/>
@@ -2059,7 +2869,7 @@
                     </pic:cNvPicPr>
                   </pic:nvPicPr>
                   <pic:blipFill>
-                    <a:blip r:embed="rId10" cstate="print">
+                    <a:blip r:embed="rId13" cstate="print">
                       <a:extLst>
                         <a:ext uri="{28A0092B-C50C-407E-A947-70E740481C1C}">
                           <a14:useLocalDpi xmlns:a14="http://schemas.microsoft.com/office/drawing/2010/main" val="0"/>
@@ -2172,8 +2982,9 @@
           <w:color w:val="ED7D31" w:themeColor="accent2"/>
           <w:sz w:val="36"/>
           <w:szCs w:val="36"/>
-          <w:lang w:val="es-AR"/>
-        </w:rPr>
+          <w:lang w:val="es-AR" w:eastAsia="es-AR"/>
+        </w:rPr>
+        <w:lastRenderedPageBreak/>
         <w:drawing>
           <wp:inline distT="0" distB="0" distL="0" distR="0" wp14:anchorId="3F472810" wp14:editId="0B85A698">
             <wp:extent cx="6842760" cy="3345180"/>
@@ -2192,7 +3003,7 @@
                     </pic:cNvPicPr>
                   </pic:nvPicPr>
                   <pic:blipFill>
-                    <a:blip r:embed="rId11" cstate="print">
+                    <a:blip r:embed="rId14" cstate="print">
                       <a:extLst>
                         <a:ext uri="{28A0092B-C50C-407E-A947-70E740481C1C}">
                           <a14:useLocalDpi xmlns:a14="http://schemas.microsoft.com/office/drawing/2010/main" val="0"/>
@@ -2238,7 +3049,7 @@
       </w:pPr>
     </w:p>
     <w:sectPr>
-      <w:headerReference w:type="default" r:id="rId12"/>
+      <w:headerReference w:type="default" r:id="rId15"/>
       <w:pgSz w:w="12240" w:h="15840"/>
       <w:pgMar w:top="720" w:right="720" w:bottom="720" w:left="720" w:header="708" w:footer="708" w:gutter="0"/>
       <w:cols w:space="708"/>
@@ -2249,7 +3060,7 @@
 </file>
 
 <file path=word/endnotes.xml><?xml version="1.0" encoding="utf-8"?>
-<w:endnotes xmlns:wpc="http://schemas.microsoft.com/office/word/2010/wordprocessingCanvas" xmlns:cx="http://schemas.microsoft.com/office/drawing/2014/chartex" xmlns:cx1="http://schemas.microsoft.com/office/drawing/2015/9/8/chartex" xmlns:cx2="http://schemas.microsoft.com/office/drawing/2015/10/21/chartex" xmlns:cx3="http://schemas.microsoft.com/office/drawing/2016/5/9/chartex" xmlns:cx4="http://schemas.microsoft.com/office/drawing/2016/5/10/chartex" xmlns:cx5="http://schemas.microsoft.com/office/drawing/2016/5/11/chartex" xmlns:cx6="http://schemas.microsoft.com/office/drawing/2016/5/12/chartex" xmlns:cx7="http://schemas.microsoft.com/office/drawing/2016/5/13/chartex" xmlns:cx8="http://schemas.microsoft.com/office/drawing/2016/5/14/chartex" xmlns:mc="http://schemas.openxmlformats.org/markup-compatibility/2006" xmlns:aink="http://schemas.microsoft.com/office/drawing/2016/ink" xmlns:am3d="http://schemas.microsoft.com/office/drawing/2017/model3d" xmlns:o="urn:schemas-microsoft-com:office:office" xmlns:oel="http://schemas.microsoft.com/office/2019/extlst" xmlns:r="http://schemas.openxmlformats.org/officeDocument/2006/relationships" xmlns:m="http://schemas.openxmlformats.org/officeDocument/2006/math" xmlns:v="urn:schemas-microsoft-com:vml" xmlns:wp14="http://schemas.microsoft.com/office/word/2010/wordprocessingDrawing" xmlns:wp="http://schemas.openxmlformats.org/drawingml/2006/wordprocessingDrawing" xmlns:w10="urn:schemas-microsoft-com:office:word" xmlns:w="http://schemas.openxmlformats.org/wordprocessingml/2006/main" xmlns:w14="http://schemas.microsoft.com/office/word/2010/wordml" xmlns:w15="http://schemas.microsoft.com/office/word/2012/wordml" xmlns:w16cex="http://schemas.microsoft.com/office/word/2018/wordml/cex" xmlns:w16cid="http://schemas.microsoft.com/office/word/2016/wordml/cid" xmlns:w16="http://schemas.microsoft.com/office/word/2018/wordml" xmlns:w16sdtdh="http://schemas.microsoft.com/office/word/2020/wordml/sdtdatahash" xmlns:w16se="http://schemas.microsoft.com/office/word/2015/wordml/symex" xmlns:wpg="http://schemas.microsoft.com/office/word/2010/wordprocessingGroup" xmlns:wpi="http://schemas.microsoft.com/office/word/2010/wordprocessingInk" xmlns:wne="http://schemas.microsoft.com/office/word/2006/wordml" xmlns:wps="http://schemas.microsoft.com/office/word/2010/wordprocessingShape" mc:Ignorable="w14 w15 w16se w16cid w16 w16cex w16sdtdh wp14">
+<w:endnotes xmlns:wpc="http://schemas.microsoft.com/office/word/2010/wordprocessingCanvas" xmlns:mc="http://schemas.openxmlformats.org/markup-compatibility/2006" xmlns:o="urn:schemas-microsoft-com:office:office" xmlns:r="http://schemas.openxmlformats.org/officeDocument/2006/relationships" xmlns:m="http://schemas.openxmlformats.org/officeDocument/2006/math" xmlns:v="urn:schemas-microsoft-com:vml" xmlns:wp14="http://schemas.microsoft.com/office/word/2010/wordprocessingDrawing" xmlns:wp="http://schemas.openxmlformats.org/drawingml/2006/wordprocessingDrawing" xmlns:w10="urn:schemas-microsoft-com:office:word" xmlns:w="http://schemas.openxmlformats.org/wordprocessingml/2006/main" xmlns:w14="http://schemas.microsoft.com/office/word/2010/wordml" xmlns:w15="http://schemas.microsoft.com/office/word/2012/wordml" xmlns:wpg="http://schemas.microsoft.com/office/word/2010/wordprocessingGroup" xmlns:wpi="http://schemas.microsoft.com/office/word/2010/wordprocessingInk" xmlns:wne="http://schemas.microsoft.com/office/word/2006/wordml" xmlns:wps="http://schemas.microsoft.com/office/word/2010/wordprocessingShape" mc:Ignorable="w14 w15 wp14">
   <w:endnote w:type="separator" w:id="-1">
     <w:p>
       <w:pPr>
@@ -2274,7 +3085,7 @@
 </file>
 
 <file path=word/footnotes.xml><?xml version="1.0" encoding="utf-8"?>
-<w:footnotes xmlns:wpc="http://schemas.microsoft.com/office/word/2010/wordprocessingCanvas" xmlns:cx="http://schemas.microsoft.com/office/drawing/2014/chartex" xmlns:cx1="http://schemas.microsoft.com/office/drawing/2015/9/8/chartex" xmlns:cx2="http://schemas.microsoft.com/office/drawing/2015/10/21/chartex" xmlns:cx3="http://schemas.microsoft.com/office/drawing/2016/5/9/chartex" xmlns:cx4="http://schemas.microsoft.com/office/drawing/2016/5/10/chartex" xmlns:cx5="http://schemas.microsoft.com/office/drawing/2016/5/11/chartex" xmlns:cx6="http://schemas.microsoft.com/office/drawing/2016/5/12/chartex" xmlns:cx7="http://schemas.microsoft.com/office/drawing/2016/5/13/chartex" xmlns:cx8="http://schemas.microsoft.com/office/drawing/2016/5/14/chartex" xmlns:mc="http://schemas.openxmlformats.org/markup-compatibility/2006" xmlns:aink="http://schemas.microsoft.com/office/drawing/2016/ink" xmlns:am3d="http://schemas.microsoft.com/office/drawing/2017/model3d" xmlns:o="urn:schemas-microsoft-com:office:office" xmlns:oel="http://schemas.microsoft.com/office/2019/extlst" xmlns:r="http://schemas.openxmlformats.org/officeDocument/2006/relationships" xmlns:m="http://schemas.openxmlformats.org/officeDocument/2006/math" xmlns:v="urn:schemas-microsoft-com:vml" xmlns:wp14="http://schemas.microsoft.com/office/word/2010/wordprocessingDrawing" xmlns:wp="http://schemas.openxmlformats.org/drawingml/2006/wordprocessingDrawing" xmlns:w10="urn:schemas-microsoft-com:office:word" xmlns:w="http://schemas.openxmlformats.org/wordprocessingml/2006/main" xmlns:w14="http://schemas.microsoft.com/office/word/2010/wordml" xmlns:w15="http://schemas.microsoft.com/office/word/2012/wordml" xmlns:w16cex="http://schemas.microsoft.com/office/word/2018/wordml/cex" xmlns:w16cid="http://schemas.microsoft.com/office/word/2016/wordml/cid" xmlns:w16="http://schemas.microsoft.com/office/word/2018/wordml" xmlns:w16sdtdh="http://schemas.microsoft.com/office/word/2020/wordml/sdtdatahash" xmlns:w16se="http://schemas.microsoft.com/office/word/2015/wordml/symex" xmlns:wpg="http://schemas.microsoft.com/office/word/2010/wordprocessingGroup" xmlns:wpi="http://schemas.microsoft.com/office/word/2010/wordprocessingInk" xmlns:wne="http://schemas.microsoft.com/office/word/2006/wordml" xmlns:wps="http://schemas.microsoft.com/office/word/2010/wordprocessingShape" mc:Ignorable="w14 w15 w16se w16cid w16 w16cex w16sdtdh wp14">
+<w:footnotes xmlns:wpc="http://schemas.microsoft.com/office/word/2010/wordprocessingCanvas" xmlns:mc="http://schemas.openxmlformats.org/markup-compatibility/2006" xmlns:o="urn:schemas-microsoft-com:office:office" xmlns:r="http://schemas.openxmlformats.org/officeDocument/2006/relationships" xmlns:m="http://schemas.openxmlformats.org/officeDocument/2006/math" xmlns:v="urn:schemas-microsoft-com:vml" xmlns:wp14="http://schemas.microsoft.com/office/word/2010/wordprocessingDrawing" xmlns:wp="http://schemas.openxmlformats.org/drawingml/2006/wordprocessingDrawing" xmlns:w10="urn:schemas-microsoft-com:office:word" xmlns:w="http://schemas.openxmlformats.org/wordprocessingml/2006/main" xmlns:w14="http://schemas.microsoft.com/office/word/2010/wordml" xmlns:w15="http://schemas.microsoft.com/office/word/2012/wordml" xmlns:wpg="http://schemas.microsoft.com/office/word/2010/wordprocessingGroup" xmlns:wpi="http://schemas.microsoft.com/office/word/2010/wordprocessingInk" xmlns:wne="http://schemas.microsoft.com/office/word/2006/wordml" xmlns:wps="http://schemas.microsoft.com/office/word/2010/wordprocessingShape" mc:Ignorable="w14 w15 wp14">
   <w:footnote w:type="separator" w:id="-1">
     <w:p>
       <w:pPr>
@@ -2299,7 +3110,7 @@
 </file>
 
 <file path=word/header1.xml><?xml version="1.0" encoding="utf-8"?>
-<w:hdr xmlns:wpc="http://schemas.microsoft.com/office/word/2010/wordprocessingCanvas" xmlns:cx="http://schemas.microsoft.com/office/drawing/2014/chartex" xmlns:cx1="http://schemas.microsoft.com/office/drawing/2015/9/8/chartex" xmlns:cx2="http://schemas.microsoft.com/office/drawing/2015/10/21/chartex" xmlns:cx3="http://schemas.microsoft.com/office/drawing/2016/5/9/chartex" xmlns:cx4="http://schemas.microsoft.com/office/drawing/2016/5/10/chartex" xmlns:cx5="http://schemas.microsoft.com/office/drawing/2016/5/11/chartex" xmlns:cx6="http://schemas.microsoft.com/office/drawing/2016/5/12/chartex" xmlns:cx7="http://schemas.microsoft.com/office/drawing/2016/5/13/chartex" xmlns:cx8="http://schemas.microsoft.com/office/drawing/2016/5/14/chartex" xmlns:mc="http://schemas.openxmlformats.org/markup-compatibility/2006" xmlns:aink="http://schemas.microsoft.com/office/drawing/2016/ink" xmlns:am3d="http://schemas.microsoft.com/office/drawing/2017/model3d" xmlns:o="urn:schemas-microsoft-com:office:office" xmlns:oel="http://schemas.microsoft.com/office/2019/extlst" xmlns:r="http://schemas.openxmlformats.org/officeDocument/2006/relationships" xmlns:m="http://schemas.openxmlformats.org/officeDocument/2006/math" xmlns:v="urn:schemas-microsoft-com:vml" xmlns:wp14="http://schemas.microsoft.com/office/word/2010/wordprocessingDrawing" xmlns:wp="http://schemas.openxmlformats.org/drawingml/2006/wordprocessingDrawing" xmlns:w10="urn:schemas-microsoft-com:office:word" xmlns:w="http://schemas.openxmlformats.org/wordprocessingml/2006/main" xmlns:w14="http://schemas.microsoft.com/office/word/2010/wordml" xmlns:w15="http://schemas.microsoft.com/office/word/2012/wordml" xmlns:w16cex="http://schemas.microsoft.com/office/word/2018/wordml/cex" xmlns:w16cid="http://schemas.microsoft.com/office/word/2016/wordml/cid" xmlns:w16="http://schemas.microsoft.com/office/word/2018/wordml" xmlns:w16sdtdh="http://schemas.microsoft.com/office/word/2020/wordml/sdtdatahash" xmlns:w16se="http://schemas.microsoft.com/office/word/2015/wordml/symex" xmlns:wpg="http://schemas.microsoft.com/office/word/2010/wordprocessingGroup" xmlns:wpi="http://schemas.microsoft.com/office/word/2010/wordprocessingInk" xmlns:wne="http://schemas.microsoft.com/office/word/2006/wordml" xmlns:wps="http://schemas.microsoft.com/office/word/2010/wordprocessingShape" mc:Ignorable="w14 w15 w16se w16cid w16 w16cex w16sdtdh wp14">
+<w:hdr xmlns:wpc="http://schemas.microsoft.com/office/word/2010/wordprocessingCanvas" xmlns:mc="http://schemas.openxmlformats.org/markup-compatibility/2006" xmlns:o="urn:schemas-microsoft-com:office:office" xmlns:r="http://schemas.openxmlformats.org/officeDocument/2006/relationships" xmlns:m="http://schemas.openxmlformats.org/officeDocument/2006/math" xmlns:v="urn:schemas-microsoft-com:vml" xmlns:wp14="http://schemas.microsoft.com/office/word/2010/wordprocessingDrawing" xmlns:wp="http://schemas.openxmlformats.org/drawingml/2006/wordprocessingDrawing" xmlns:w10="urn:schemas-microsoft-com:office:word" xmlns:w="http://schemas.openxmlformats.org/wordprocessingml/2006/main" xmlns:w14="http://schemas.microsoft.com/office/word/2010/wordml" xmlns:w15="http://schemas.microsoft.com/office/word/2012/wordml" xmlns:wpg="http://schemas.microsoft.com/office/word/2010/wordprocessingGroup" xmlns:wpi="http://schemas.microsoft.com/office/word/2010/wordprocessingInk" xmlns:wne="http://schemas.microsoft.com/office/word/2006/wordml" xmlns:wps="http://schemas.microsoft.com/office/word/2010/wordprocessingShape" mc:Ignorable="w14 w15 wp14">
   <w:p>
     <w:pPr>
       <w:pStyle w:val="Encabezado"/>
@@ -2308,6 +3119,7 @@
     <w:r>
       <w:rPr>
         <w:noProof/>
+        <w:lang w:val="es-AR" w:eastAsia="es-AR"/>
       </w:rPr>
       <w:drawing>
         <wp:inline distT="0" distB="0" distL="0" distR="0" wp14:anchorId="38DCA0D5" wp14:editId="3F9E2672">
@@ -2363,8 +3175,121 @@
 </file>
 
 <file path=word/numbering.xml><?xml version="1.0" encoding="utf-8"?>
-<w:numbering xmlns:wpc="http://schemas.microsoft.com/office/word/2010/wordprocessingCanvas" xmlns:cx="http://schemas.microsoft.com/office/drawing/2014/chartex" xmlns:cx1="http://schemas.microsoft.com/office/drawing/2015/9/8/chartex" xmlns:cx2="http://schemas.microsoft.com/office/drawing/2015/10/21/chartex" xmlns:cx3="http://schemas.microsoft.com/office/drawing/2016/5/9/chartex" xmlns:cx4="http://schemas.microsoft.com/office/drawing/2016/5/10/chartex" xmlns:cx5="http://schemas.microsoft.com/office/drawing/2016/5/11/chartex" xmlns:cx6="http://schemas.microsoft.com/office/drawing/2016/5/12/chartex" xmlns:cx7="http://schemas.microsoft.com/office/drawing/2016/5/13/chartex" xmlns:cx8="http://schemas.microsoft.com/office/drawing/2016/5/14/chartex" xmlns:mc="http://schemas.openxmlformats.org/markup-compatibility/2006" xmlns:aink="http://schemas.microsoft.com/office/drawing/2016/ink" xmlns:am3d="http://schemas.microsoft.com/office/drawing/2017/model3d" xmlns:o="urn:schemas-microsoft-com:office:office" xmlns:oel="http://schemas.microsoft.com/office/2019/extlst" xmlns:r="http://schemas.openxmlformats.org/officeDocument/2006/relationships" xmlns:m="http://schemas.openxmlformats.org/officeDocument/2006/math" xmlns:v="urn:schemas-microsoft-com:vml" xmlns:wp14="http://schemas.microsoft.com/office/word/2010/wordprocessingDrawing" xmlns:wp="http://schemas.openxmlformats.org/drawingml/2006/wordprocessingDrawing" xmlns:w10="urn:schemas-microsoft-com:office:word" xmlns:w="http://schemas.openxmlformats.org/wordprocessingml/2006/main" xmlns:w14="http://schemas.microsoft.com/office/word/2010/wordml" xmlns:w15="http://schemas.microsoft.com/office/word/2012/wordml" xmlns:w16cex="http://schemas.microsoft.com/office/word/2018/wordml/cex" xmlns:w16cid="http://schemas.microsoft.com/office/word/2016/wordml/cid" xmlns:w16="http://schemas.microsoft.com/office/word/2018/wordml" xmlns:w16sdtdh="http://schemas.microsoft.com/office/word/2020/wordml/sdtdatahash" xmlns:w16se="http://schemas.microsoft.com/office/word/2015/wordml/symex" xmlns:wpg="http://schemas.microsoft.com/office/word/2010/wordprocessingGroup" xmlns:wpi="http://schemas.microsoft.com/office/word/2010/wordprocessingInk" xmlns:wne="http://schemas.microsoft.com/office/word/2006/wordml" xmlns:wps="http://schemas.microsoft.com/office/word/2010/wordprocessingShape" mc:Ignorable="w14 w15 w16se w16cid w16 w16cex w16sdtdh wp14">
+<w:numbering xmlns:wpc="http://schemas.microsoft.com/office/word/2010/wordprocessingCanvas" xmlns:mc="http://schemas.openxmlformats.org/markup-compatibility/2006" xmlns:o="urn:schemas-microsoft-com:office:office" xmlns:r="http://schemas.openxmlformats.org/officeDocument/2006/relationships" xmlns:m="http://schemas.openxmlformats.org/officeDocument/2006/math" xmlns:v="urn:schemas-microsoft-com:vml" xmlns:wp14="http://schemas.microsoft.com/office/word/2010/wordprocessingDrawing" xmlns:wp="http://schemas.openxmlformats.org/drawingml/2006/wordprocessingDrawing" xmlns:w10="urn:schemas-microsoft-com:office:word" xmlns:w="http://schemas.openxmlformats.org/wordprocessingml/2006/main" xmlns:w14="http://schemas.microsoft.com/office/word/2010/wordml" xmlns:w15="http://schemas.microsoft.com/office/word/2012/wordml" xmlns:wpg="http://schemas.microsoft.com/office/word/2010/wordprocessingGroup" xmlns:wpi="http://schemas.microsoft.com/office/word/2010/wordprocessingInk" xmlns:wne="http://schemas.microsoft.com/office/word/2006/wordml" xmlns:wps="http://schemas.microsoft.com/office/word/2010/wordprocessingShape" mc:Ignorable="w14 w15 wp14">
   <w:abstractNum w:abstractNumId="0" w15:restartNumberingAfterBreak="0">
+    <w:nsid w:val="07685015"/>
+    <w:multiLevelType w:val="hybridMultilevel"/>
+    <w:tmpl w:val="EC6816F2"/>
+    <w:lvl w:ilvl="0" w:tplc="2C0A0001">
+      <w:start w:val="1"/>
+      <w:numFmt w:val="bullet"/>
+      <w:lvlText w:val=""/>
+      <w:lvlJc w:val="left"/>
+      <w:pPr>
+        <w:ind w:left="720" w:hanging="360"/>
+      </w:pPr>
+      <w:rPr>
+        <w:rFonts w:ascii="Symbol" w:hAnsi="Symbol" w:hint="default"/>
+      </w:rPr>
+    </w:lvl>
+    <w:lvl w:ilvl="1" w:tplc="2C0A0003">
+      <w:start w:val="1"/>
+      <w:numFmt w:val="bullet"/>
+      <w:lvlText w:val="o"/>
+      <w:lvlJc w:val="left"/>
+      <w:pPr>
+        <w:ind w:left="1440" w:hanging="360"/>
+      </w:pPr>
+      <w:rPr>
+        <w:rFonts w:ascii="Courier New" w:hAnsi="Courier New" w:cs="Courier New" w:hint="default"/>
+      </w:rPr>
+    </w:lvl>
+    <w:lvl w:ilvl="2" w:tplc="2C0A0005" w:tentative="1">
+      <w:start w:val="1"/>
+      <w:numFmt w:val="bullet"/>
+      <w:lvlText w:val=""/>
+      <w:lvlJc w:val="left"/>
+      <w:pPr>
+        <w:ind w:left="2160" w:hanging="360"/>
+      </w:pPr>
+      <w:rPr>
+        <w:rFonts w:ascii="Wingdings" w:hAnsi="Wingdings" w:hint="default"/>
+      </w:rPr>
+    </w:lvl>
+    <w:lvl w:ilvl="3" w:tplc="2C0A0001" w:tentative="1">
+      <w:start w:val="1"/>
+      <w:numFmt w:val="bullet"/>
+      <w:lvlText w:val=""/>
+      <w:lvlJc w:val="left"/>
+      <w:pPr>
+        <w:ind w:left="2880" w:hanging="360"/>
+      </w:pPr>
+      <w:rPr>
+        <w:rFonts w:ascii="Symbol" w:hAnsi="Symbol" w:hint="default"/>
+      </w:rPr>
+    </w:lvl>
+    <w:lvl w:ilvl="4" w:tplc="2C0A0003" w:tentative="1">
+      <w:start w:val="1"/>
+      <w:numFmt w:val="bullet"/>
+      <w:lvlText w:val="o"/>
+      <w:lvlJc w:val="left"/>
+      <w:pPr>
+        <w:ind w:left="3600" w:hanging="360"/>
+      </w:pPr>
+      <w:rPr>
+        <w:rFonts w:ascii="Courier New" w:hAnsi="Courier New" w:cs="Courier New" w:hint="default"/>
+      </w:rPr>
+    </w:lvl>
+    <w:lvl w:ilvl="5" w:tplc="2C0A0005" w:tentative="1">
+      <w:start w:val="1"/>
+      <w:numFmt w:val="bullet"/>
+      <w:lvlText w:val=""/>
+      <w:lvlJc w:val="left"/>
+      <w:pPr>
+        <w:ind w:left="4320" w:hanging="360"/>
+      </w:pPr>
+      <w:rPr>
+        <w:rFonts w:ascii="Wingdings" w:hAnsi="Wingdings" w:hint="default"/>
+      </w:rPr>
+    </w:lvl>
+    <w:lvl w:ilvl="6" w:tplc="2C0A0001" w:tentative="1">
+      <w:start w:val="1"/>
+      <w:numFmt w:val="bullet"/>
+      <w:lvlText w:val=""/>
+      <w:lvlJc w:val="left"/>
+      <w:pPr>
+        <w:ind w:left="5040" w:hanging="360"/>
+      </w:pPr>
+      <w:rPr>
+        <w:rFonts w:ascii="Symbol" w:hAnsi="Symbol" w:hint="default"/>
+      </w:rPr>
+    </w:lvl>
+    <w:lvl w:ilvl="7" w:tplc="2C0A0003" w:tentative="1">
+      <w:start w:val="1"/>
+      <w:numFmt w:val="bullet"/>
+      <w:lvlText w:val="o"/>
+      <w:lvlJc w:val="left"/>
+      <w:pPr>
+        <w:ind w:left="5760" w:hanging="360"/>
+      </w:pPr>
+      <w:rPr>
+        <w:rFonts w:ascii="Courier New" w:hAnsi="Courier New" w:cs="Courier New" w:hint="default"/>
+      </w:rPr>
+    </w:lvl>
+    <w:lvl w:ilvl="8" w:tplc="2C0A0005" w:tentative="1">
+      <w:start w:val="1"/>
+      <w:numFmt w:val="bullet"/>
+      <w:lvlText w:val=""/>
+      <w:lvlJc w:val="left"/>
+      <w:pPr>
+        <w:ind w:left="6480" w:hanging="360"/>
+      </w:pPr>
+      <w:rPr>
+        <w:rFonts w:ascii="Wingdings" w:hAnsi="Wingdings" w:hint="default"/>
+      </w:rPr>
+    </w:lvl>
+  </w:abstractNum>
+  <w:abstractNum w:abstractNumId="1" w15:restartNumberingAfterBreak="0">
     <w:nsid w:val="198F3BD9"/>
     <w:multiLevelType w:val="hybridMultilevel"/>
     <w:tmpl w:val="42341D2C"/>
@@ -2477,7 +3402,7 @@
       </w:rPr>
     </w:lvl>
   </w:abstractNum>
-  <w:abstractNum w:abstractNumId="1" w15:restartNumberingAfterBreak="0">
+  <w:abstractNum w:abstractNumId="2" w15:restartNumberingAfterBreak="0">
     <w:nsid w:val="25794D86"/>
     <w:multiLevelType w:val="hybridMultilevel"/>
     <w:tmpl w:val="34BC6BB4"/>
@@ -2566,7 +3491,7 @@
       </w:pPr>
     </w:lvl>
   </w:abstractNum>
-  <w:abstractNum w:abstractNumId="2" w15:restartNumberingAfterBreak="0">
+  <w:abstractNum w:abstractNumId="3" w15:restartNumberingAfterBreak="0">
     <w:nsid w:val="56F542F7"/>
     <w:multiLevelType w:val="hybridMultilevel"/>
     <w:tmpl w:val="93A491D4"/>
@@ -2654,7 +3579,7 @@
       </w:pPr>
     </w:lvl>
   </w:abstractNum>
-  <w:abstractNum w:abstractNumId="3" w15:restartNumberingAfterBreak="0">
+  <w:abstractNum w:abstractNumId="4" w15:restartNumberingAfterBreak="0">
     <w:nsid w:val="66436483"/>
     <w:multiLevelType w:val="hybridMultilevel"/>
     <w:tmpl w:val="D0F60540"/>
@@ -2766,7 +3691,7 @@
       </w:rPr>
     </w:lvl>
   </w:abstractNum>
-  <w:abstractNum w:abstractNumId="4" w15:restartNumberingAfterBreak="0">
+  <w:abstractNum w:abstractNumId="5" w15:restartNumberingAfterBreak="0">
     <w:nsid w:val="66BB6320"/>
     <w:multiLevelType w:val="hybridMultilevel"/>
     <w:tmpl w:val="F8DA8A94"/>
@@ -2852,7 +3777,7 @@
       </w:pPr>
     </w:lvl>
   </w:abstractNum>
-  <w:abstractNum w:abstractNumId="5" w15:restartNumberingAfterBreak="0">
+  <w:abstractNum w:abstractNumId="6" w15:restartNumberingAfterBreak="0">
     <w:nsid w:val="6DC90F9C"/>
     <w:multiLevelType w:val="hybridMultilevel"/>
     <w:tmpl w:val="0D26DF64"/>
@@ -2965,7 +3890,7 @@
       </w:rPr>
     </w:lvl>
   </w:abstractNum>
-  <w:abstractNum w:abstractNumId="6" w15:restartNumberingAfterBreak="0">
+  <w:abstractNum w:abstractNumId="7" w15:restartNumberingAfterBreak="0">
     <w:nsid w:val="74AA6512"/>
     <w:multiLevelType w:val="hybridMultilevel"/>
     <w:tmpl w:val="0D2EE2C0"/>
@@ -3054,7 +3979,7 @@
       </w:pPr>
     </w:lvl>
   </w:abstractNum>
-  <w:abstractNum w:abstractNumId="7" w15:restartNumberingAfterBreak="0">
+  <w:abstractNum w:abstractNumId="8" w15:restartNumberingAfterBreak="0">
     <w:nsid w:val="7F4D11E3"/>
     <w:multiLevelType w:val="hybridMultilevel"/>
     <w:tmpl w:val="81AE4F26"/>
@@ -3143,35 +4068,38 @@
       </w:pPr>
     </w:lvl>
   </w:abstractNum>
-  <w:num w:numId="1" w16cid:durableId="912348191">
+  <w:num w:numId="1">
+    <w:abstractNumId w:val="6"/>
+  </w:num>
+  <w:num w:numId="2">
+    <w:abstractNumId w:val="1"/>
+  </w:num>
+  <w:num w:numId="3">
     <w:abstractNumId w:val="5"/>
   </w:num>
-  <w:num w:numId="2" w16cid:durableId="867063527">
-    <w:abstractNumId w:val="0"/>
+  <w:num w:numId="4">
+    <w:abstractNumId w:val="7"/>
   </w:num>
-  <w:num w:numId="3" w16cid:durableId="193543884">
+  <w:num w:numId="5">
+    <w:abstractNumId w:val="2"/>
+  </w:num>
+  <w:num w:numId="6">
+    <w:abstractNumId w:val="8"/>
+  </w:num>
+  <w:num w:numId="7">
     <w:abstractNumId w:val="4"/>
   </w:num>
-  <w:num w:numId="4" w16cid:durableId="1334335154">
-    <w:abstractNumId w:val="6"/>
-  </w:num>
-  <w:num w:numId="5" w16cid:durableId="983970820">
-    <w:abstractNumId w:val="1"/>
-  </w:num>
-  <w:num w:numId="6" w16cid:durableId="1787694199">
-    <w:abstractNumId w:val="7"/>
-  </w:num>
-  <w:num w:numId="7" w16cid:durableId="60520764">
+  <w:num w:numId="8">
     <w:abstractNumId w:val="3"/>
   </w:num>
-  <w:num w:numId="8" w16cid:durableId="765999636">
-    <w:abstractNumId w:val="2"/>
+  <w:num w:numId="9">
+    <w:abstractNumId w:val="0"/>
   </w:num>
 </w:numbering>
 </file>
 
 <file path=word/styles.xml><?xml version="1.0" encoding="utf-8"?>
-<w:styles xmlns:mc="http://schemas.openxmlformats.org/markup-compatibility/2006" xmlns:r="http://schemas.openxmlformats.org/officeDocument/2006/relationships" xmlns:w="http://schemas.openxmlformats.org/wordprocessingml/2006/main" xmlns:w14="http://schemas.microsoft.com/office/word/2010/wordml" xmlns:w15="http://schemas.microsoft.com/office/word/2012/wordml" xmlns:w16cex="http://schemas.microsoft.com/office/word/2018/wordml/cex" xmlns:w16cid="http://schemas.microsoft.com/office/word/2016/wordml/cid" xmlns:w16="http://schemas.microsoft.com/office/word/2018/wordml" xmlns:w16sdtdh="http://schemas.microsoft.com/office/word/2020/wordml/sdtdatahash" xmlns:w16se="http://schemas.microsoft.com/office/word/2015/wordml/symex" mc:Ignorable="w14 w15 w16se w16cid w16 w16cex w16sdtdh">
+<w:styles xmlns:mc="http://schemas.openxmlformats.org/markup-compatibility/2006" xmlns:r="http://schemas.openxmlformats.org/officeDocument/2006/relationships" xmlns:w="http://schemas.openxmlformats.org/wordprocessingml/2006/main" xmlns:w14="http://schemas.microsoft.com/office/word/2010/wordml" xmlns:w15="http://schemas.microsoft.com/office/word/2012/wordml" mc:Ignorable="w14 w15">
   <w:docDefaults>
     <w:rPrDefault>
       <w:rPr>
@@ -3187,7 +4115,7 @@
       </w:pPr>
     </w:pPrDefault>
   </w:docDefaults>
-  <w:latentStyles w:defLockedState="0" w:defUIPriority="99" w:defSemiHidden="0" w:defUnhideWhenUsed="0" w:defQFormat="0" w:count="376">
+  <w:latentStyles w:defLockedState="0" w:defUIPriority="99" w:defSemiHidden="0" w:defUnhideWhenUsed="0" w:defQFormat="0" w:count="371">
     <w:lsdException w:name="Normal" w:uiPriority="0" w:qFormat="1"/>
     <w:lsdException w:name="heading 1" w:uiPriority="9" w:qFormat="1"/>
     <w:lsdException w:name="heading 2" w:semiHidden="1" w:uiPriority="9" w:unhideWhenUsed="1" w:qFormat="1"/>
@@ -3559,11 +4487,6 @@
     <w:lsdException w:name="List Table 5 Dark Accent 6" w:uiPriority="50"/>
     <w:lsdException w:name="List Table 6 Colorful Accent 6" w:uiPriority="51"/>
     <w:lsdException w:name="List Table 7 Colorful Accent 6" w:uiPriority="52"/>
-    <w:lsdException w:name="Mention" w:semiHidden="1" w:unhideWhenUsed="1"/>
-    <w:lsdException w:name="Smart Hyperlink" w:semiHidden="1" w:unhideWhenUsed="1"/>
-    <w:lsdException w:name="Hashtag" w:semiHidden="1" w:unhideWhenUsed="1"/>
-    <w:lsdException w:name="Unresolved Mention" w:semiHidden="1" w:unhideWhenUsed="1"/>
-    <w:lsdException w:name="Smart Link" w:semiHidden="1" w:unhideWhenUsed="1"/>
   </w:latentStyles>
   <w:style w:type="paragraph" w:default="1" w:styleId="Normal">
     <w:name w:val="Normal"/>
@@ -3686,7 +4609,7 @@
       <w:u w:val="single"/>
     </w:rPr>
   </w:style>
-  <w:style w:type="character" w:styleId="Mencinsinresolver">
+  <w:style w:type="character" w:customStyle="1" w:styleId="UnresolvedMention">
     <w:name w:val="Unresolved Mention"/>
     <w:basedOn w:val="Fuentedeprrafopredeter"/>
     <w:uiPriority w:val="99"/>
@@ -3708,6 +4631,33 @@
       <w:ind w:left="720"/>
       <w:contextualSpacing/>
     </w:pPr>
+  </w:style>
+  <w:style w:type="paragraph" w:styleId="NormalWeb">
+    <w:name w:val="Normal (Web)"/>
+    <w:basedOn w:val="Normal"/>
+    <w:uiPriority w:val="99"/>
+    <w:unhideWhenUsed/>
+    <w:rsid w:val="004A535A"/>
+    <w:pPr>
+      <w:spacing w:before="100" w:beforeAutospacing="1" w:after="100" w:afterAutospacing="1" w:line="240" w:lineRule="auto"/>
+    </w:pPr>
+    <w:rPr>
+      <w:rFonts w:ascii="Times New Roman" w:eastAsia="Times New Roman" w:hAnsi="Times New Roman" w:cs="Times New Roman"/>
+      <w:sz w:val="24"/>
+      <w:szCs w:val="24"/>
+      <w:lang w:val="es-AR" w:eastAsia="es-AR"/>
+    </w:rPr>
+  </w:style>
+  <w:style w:type="character" w:styleId="Textoennegrita">
+    <w:name w:val="Strong"/>
+    <w:basedOn w:val="Fuentedeprrafopredeter"/>
+    <w:uiPriority w:val="22"/>
+    <w:qFormat/>
+    <w:rsid w:val="004A535A"/>
+    <w:rPr>
+      <w:b/>
+      <w:bCs/>
+    </w:rPr>
   </w:style>
 </w:styles>
 </file>

</xml_diff>